<commit_message>
Revised conent to reflect new numbering
</commit_message>
<xml_diff>
--- a/docs/Labs/Lab08/Lab8Instructions-RestService_CIS399.docx
+++ b/docs/Labs/Lab08/Lab8Instructions-RestService_CIS399.docx
@@ -1,6 +1,6 @@
 
 <file path=word/document.xml><?xml version="1.0" encoding="utf-8"?>
-<w:document xmlns:wpc="http://schemas.microsoft.com/office/word/2010/wordprocessingCanvas" xmlns:mo="http://schemas.microsoft.com/office/mac/office/2008/main" xmlns:mc="http://schemas.openxmlformats.org/markup-compatibility/2006" xmlns:mv="urn:schemas-microsoft-com:mac:vml" xmlns:o="urn:schemas-microsoft-com:office:office" xmlns:r="http://schemas.openxmlformats.org/officeDocument/2006/relationships" xmlns:m="http://schemas.openxmlformats.org/officeDocument/2006/math" xmlns:v="urn:schemas-microsoft-com:vml" xmlns:wp14="http://schemas.microsoft.com/office/word/2010/wordprocessingDrawing" xmlns:wp="http://schemas.openxmlformats.org/drawingml/2006/wordprocessingDrawing" xmlns:w10="urn:schemas-microsoft-com:office:word" xmlns:w="http://schemas.openxmlformats.org/wordprocessingml/2006/main" xmlns:w14="http://schemas.microsoft.com/office/word/2010/wordml" xmlns:w15="http://schemas.microsoft.com/office/word/2012/wordml" xmlns:wpg="http://schemas.microsoft.com/office/word/2010/wordprocessingGroup" xmlns:wpi="http://schemas.microsoft.com/office/word/2010/wordprocessingInk" xmlns:wne="http://schemas.microsoft.com/office/word/2006/wordml" xmlns:wps="http://schemas.microsoft.com/office/word/2010/wordprocessingShape" mc:Ignorable="w14 w15 wp14">
+<w:document xmlns:wpc="http://schemas.microsoft.com/office/word/2010/wordprocessingCanvas" xmlns:cx="http://schemas.microsoft.com/office/drawing/2014/chartex" xmlns:cx1="http://schemas.microsoft.com/office/drawing/2015/9/8/chartex" xmlns:cx2="http://schemas.microsoft.com/office/drawing/2015/10/21/chartex" xmlns:cx3="http://schemas.microsoft.com/office/drawing/2016/5/9/chartex" xmlns:cx4="http://schemas.microsoft.com/office/drawing/2016/5/10/chartex" xmlns:cx5="http://schemas.microsoft.com/office/drawing/2016/5/11/chartex" xmlns:cx6="http://schemas.microsoft.com/office/drawing/2016/5/12/chartex" xmlns:cx7="http://schemas.microsoft.com/office/drawing/2016/5/13/chartex" xmlns:cx8="http://schemas.microsoft.com/office/drawing/2016/5/14/chartex" xmlns:mc="http://schemas.openxmlformats.org/markup-compatibility/2006" xmlns:aink="http://schemas.microsoft.com/office/drawing/2016/ink" xmlns:am3d="http://schemas.microsoft.com/office/drawing/2017/model3d" xmlns:o="urn:schemas-microsoft-com:office:office" xmlns:r="http://schemas.openxmlformats.org/officeDocument/2006/relationships" xmlns:m="http://schemas.openxmlformats.org/officeDocument/2006/math" xmlns:v="urn:schemas-microsoft-com:vml" xmlns:wp14="http://schemas.microsoft.com/office/word/2010/wordprocessingDrawing" xmlns:wp="http://schemas.openxmlformats.org/drawingml/2006/wordprocessingDrawing" xmlns:w10="urn:schemas-microsoft-com:office:word" xmlns:w="http://schemas.openxmlformats.org/wordprocessingml/2006/main" xmlns:w14="http://schemas.microsoft.com/office/word/2010/wordml" xmlns:w15="http://schemas.microsoft.com/office/word/2012/wordml" xmlns:w16cid="http://schemas.microsoft.com/office/word/2016/wordml/cid" xmlns:w16se="http://schemas.microsoft.com/office/word/2015/wordml/symex" xmlns:wpg="http://schemas.microsoft.com/office/word/2010/wordprocessingGroup" xmlns:wpi="http://schemas.microsoft.com/office/word/2010/wordprocessingInk" xmlns:wne="http://schemas.microsoft.com/office/word/2006/wordml" xmlns:wps="http://schemas.microsoft.com/office/word/2010/wordprocessingShape" mc:Ignorable="w14 w15 w16se w16cid wp14">
   <w:body>
     <w:p>
       <w:pPr>
@@ -13,8 +13,6 @@
           <w:szCs w:val="19"/>
         </w:rPr>
       </w:pPr>
-      <w:bookmarkStart w:id="0" w:name="_GoBack"/>
-      <w:bookmarkEnd w:id="0"/>
       <w:r>
         <w:rPr>
           <w:rFonts w:ascii="Arial" w:eastAsia="Times New Roman" w:hAnsi="Arial" w:cs="Arial"/>
@@ -344,6 +342,8 @@
         </w:rPr>
         <w:br w:type="page"/>
       </w:r>
+      <w:bookmarkStart w:id="0" w:name="_GoBack"/>
+      <w:bookmarkEnd w:id="0"/>
     </w:p>
     <w:p>
       <w:pPr>
@@ -1043,7 +1043,7 @@
 </file>
 
 <file path=word/endnotes.xml><?xml version="1.0" encoding="utf-8"?>
-<w:endnotes xmlns:wpc="http://schemas.microsoft.com/office/word/2010/wordprocessingCanvas" xmlns:mo="http://schemas.microsoft.com/office/mac/office/2008/main" xmlns:mc="http://schemas.openxmlformats.org/markup-compatibility/2006" xmlns:mv="urn:schemas-microsoft-com:mac:vml" xmlns:o="urn:schemas-microsoft-com:office:office" xmlns:r="http://schemas.openxmlformats.org/officeDocument/2006/relationships" xmlns:m="http://schemas.openxmlformats.org/officeDocument/2006/math" xmlns:v="urn:schemas-microsoft-com:vml" xmlns:wp14="http://schemas.microsoft.com/office/word/2010/wordprocessingDrawing" xmlns:wp="http://schemas.openxmlformats.org/drawingml/2006/wordprocessingDrawing" xmlns:w10="urn:schemas-microsoft-com:office:word" xmlns:w="http://schemas.openxmlformats.org/wordprocessingml/2006/main" xmlns:w14="http://schemas.microsoft.com/office/word/2010/wordml" xmlns:w15="http://schemas.microsoft.com/office/word/2012/wordml" xmlns:wpg="http://schemas.microsoft.com/office/word/2010/wordprocessingGroup" xmlns:wpi="http://schemas.microsoft.com/office/word/2010/wordprocessingInk" xmlns:wne="http://schemas.microsoft.com/office/word/2006/wordml" xmlns:wps="http://schemas.microsoft.com/office/word/2010/wordprocessingShape" mc:Ignorable="w14 w15 wp14">
+<w:endnotes xmlns:wpc="http://schemas.microsoft.com/office/word/2010/wordprocessingCanvas" xmlns:cx="http://schemas.microsoft.com/office/drawing/2014/chartex" xmlns:cx1="http://schemas.microsoft.com/office/drawing/2015/9/8/chartex" xmlns:cx2="http://schemas.microsoft.com/office/drawing/2015/10/21/chartex" xmlns:cx3="http://schemas.microsoft.com/office/drawing/2016/5/9/chartex" xmlns:cx4="http://schemas.microsoft.com/office/drawing/2016/5/10/chartex" xmlns:cx5="http://schemas.microsoft.com/office/drawing/2016/5/11/chartex" xmlns:cx6="http://schemas.microsoft.com/office/drawing/2016/5/12/chartex" xmlns:cx7="http://schemas.microsoft.com/office/drawing/2016/5/13/chartex" xmlns:cx8="http://schemas.microsoft.com/office/drawing/2016/5/14/chartex" xmlns:mc="http://schemas.openxmlformats.org/markup-compatibility/2006" xmlns:aink="http://schemas.microsoft.com/office/drawing/2016/ink" xmlns:am3d="http://schemas.microsoft.com/office/drawing/2017/model3d" xmlns:o="urn:schemas-microsoft-com:office:office" xmlns:r="http://schemas.openxmlformats.org/officeDocument/2006/relationships" xmlns:m="http://schemas.openxmlformats.org/officeDocument/2006/math" xmlns:v="urn:schemas-microsoft-com:vml" xmlns:wp14="http://schemas.microsoft.com/office/word/2010/wordprocessingDrawing" xmlns:wp="http://schemas.openxmlformats.org/drawingml/2006/wordprocessingDrawing" xmlns:w10="urn:schemas-microsoft-com:office:word" xmlns:w="http://schemas.openxmlformats.org/wordprocessingml/2006/main" xmlns:w14="http://schemas.microsoft.com/office/word/2010/wordml" xmlns:w15="http://schemas.microsoft.com/office/word/2012/wordml" xmlns:w16cid="http://schemas.microsoft.com/office/word/2016/wordml/cid" xmlns:w16se="http://schemas.microsoft.com/office/word/2015/wordml/symex" xmlns:wpg="http://schemas.microsoft.com/office/word/2010/wordprocessingGroup" xmlns:wpi="http://schemas.microsoft.com/office/word/2010/wordprocessingInk" xmlns:wne="http://schemas.microsoft.com/office/word/2006/wordml" xmlns:wps="http://schemas.microsoft.com/office/word/2010/wordprocessingShape" mc:Ignorable="w14 w15 w16se w16cid wp14">
   <w:endnote w:type="separator" w:id="-1">
     <w:p>
       <w:pPr>
@@ -1068,7 +1068,7 @@
 </file>
 
 <file path=word/footer1.xml><?xml version="1.0" encoding="utf-8"?>
-<w:ftr xmlns:wpc="http://schemas.microsoft.com/office/word/2010/wordprocessingCanvas" xmlns:mo="http://schemas.microsoft.com/office/mac/office/2008/main" xmlns:mc="http://schemas.openxmlformats.org/markup-compatibility/2006" xmlns:mv="urn:schemas-microsoft-com:mac:vml" xmlns:o="urn:schemas-microsoft-com:office:office" xmlns:r="http://schemas.openxmlformats.org/officeDocument/2006/relationships" xmlns:m="http://schemas.openxmlformats.org/officeDocument/2006/math" xmlns:v="urn:schemas-microsoft-com:vml" xmlns:wp14="http://schemas.microsoft.com/office/word/2010/wordprocessingDrawing" xmlns:wp="http://schemas.openxmlformats.org/drawingml/2006/wordprocessingDrawing" xmlns:w10="urn:schemas-microsoft-com:office:word" xmlns:w="http://schemas.openxmlformats.org/wordprocessingml/2006/main" xmlns:w14="http://schemas.microsoft.com/office/word/2010/wordml" xmlns:w15="http://schemas.microsoft.com/office/word/2012/wordml" xmlns:wpg="http://schemas.microsoft.com/office/word/2010/wordprocessingGroup" xmlns:wpi="http://schemas.microsoft.com/office/word/2010/wordprocessingInk" xmlns:wne="http://schemas.microsoft.com/office/word/2006/wordml" xmlns:wps="http://schemas.microsoft.com/office/word/2010/wordprocessingShape" mc:Ignorable="w14 w15 wp14">
+<w:ftr xmlns:wpc="http://schemas.microsoft.com/office/word/2010/wordprocessingCanvas" xmlns:cx="http://schemas.microsoft.com/office/drawing/2014/chartex" xmlns:cx1="http://schemas.microsoft.com/office/drawing/2015/9/8/chartex" xmlns:cx2="http://schemas.microsoft.com/office/drawing/2015/10/21/chartex" xmlns:cx3="http://schemas.microsoft.com/office/drawing/2016/5/9/chartex" xmlns:cx4="http://schemas.microsoft.com/office/drawing/2016/5/10/chartex" xmlns:cx5="http://schemas.microsoft.com/office/drawing/2016/5/11/chartex" xmlns:cx6="http://schemas.microsoft.com/office/drawing/2016/5/12/chartex" xmlns:cx7="http://schemas.microsoft.com/office/drawing/2016/5/13/chartex" xmlns:cx8="http://schemas.microsoft.com/office/drawing/2016/5/14/chartex" xmlns:mc="http://schemas.openxmlformats.org/markup-compatibility/2006" xmlns:aink="http://schemas.microsoft.com/office/drawing/2016/ink" xmlns:am3d="http://schemas.microsoft.com/office/drawing/2017/model3d" xmlns:o="urn:schemas-microsoft-com:office:office" xmlns:r="http://schemas.openxmlformats.org/officeDocument/2006/relationships" xmlns:m="http://schemas.openxmlformats.org/officeDocument/2006/math" xmlns:v="urn:schemas-microsoft-com:vml" xmlns:wp14="http://schemas.microsoft.com/office/word/2010/wordprocessingDrawing" xmlns:wp="http://schemas.openxmlformats.org/drawingml/2006/wordprocessingDrawing" xmlns:w10="urn:schemas-microsoft-com:office:word" xmlns:w="http://schemas.openxmlformats.org/wordprocessingml/2006/main" xmlns:w14="http://schemas.microsoft.com/office/word/2010/wordml" xmlns:w15="http://schemas.microsoft.com/office/word/2012/wordml" xmlns:w16cid="http://schemas.microsoft.com/office/word/2016/wordml/cid" xmlns:w16se="http://schemas.microsoft.com/office/word/2015/wordml/symex" xmlns:wpg="http://schemas.microsoft.com/office/word/2010/wordprocessingGroup" xmlns:wpi="http://schemas.microsoft.com/office/word/2010/wordprocessingInk" xmlns:wne="http://schemas.microsoft.com/office/word/2006/wordml" xmlns:wps="http://schemas.microsoft.com/office/word/2010/wordprocessingShape" mc:Ignorable="w14 w15 w16se w16cid wp14">
   <w:p>
     <w:pPr>
       <w:pStyle w:val="Footer"/>
@@ -1083,14 +1083,17 @@
       <w:t>ummer 2014</w:t>
     </w:r>
     <w:r>
-      <w:t>, revised summer 2017</w:t>
+      <w:t>, revised summer 201</w:t>
+    </w:r>
+    <w:r>
+      <w:t>9</w:t>
     </w:r>
   </w:p>
 </w:ftr>
 </file>
 
 <file path=word/footnotes.xml><?xml version="1.0" encoding="utf-8"?>
-<w:footnotes xmlns:wpc="http://schemas.microsoft.com/office/word/2010/wordprocessingCanvas" xmlns:mo="http://schemas.microsoft.com/office/mac/office/2008/main" xmlns:mc="http://schemas.openxmlformats.org/markup-compatibility/2006" xmlns:mv="urn:schemas-microsoft-com:mac:vml" xmlns:o="urn:schemas-microsoft-com:office:office" xmlns:r="http://schemas.openxmlformats.org/officeDocument/2006/relationships" xmlns:m="http://schemas.openxmlformats.org/officeDocument/2006/math" xmlns:v="urn:schemas-microsoft-com:vml" xmlns:wp14="http://schemas.microsoft.com/office/word/2010/wordprocessingDrawing" xmlns:wp="http://schemas.openxmlformats.org/drawingml/2006/wordprocessingDrawing" xmlns:w10="urn:schemas-microsoft-com:office:word" xmlns:w="http://schemas.openxmlformats.org/wordprocessingml/2006/main" xmlns:w14="http://schemas.microsoft.com/office/word/2010/wordml" xmlns:w15="http://schemas.microsoft.com/office/word/2012/wordml" xmlns:wpg="http://schemas.microsoft.com/office/word/2010/wordprocessingGroup" xmlns:wpi="http://schemas.microsoft.com/office/word/2010/wordprocessingInk" xmlns:wne="http://schemas.microsoft.com/office/word/2006/wordml" xmlns:wps="http://schemas.microsoft.com/office/word/2010/wordprocessingShape" mc:Ignorable="w14 w15 wp14">
+<w:footnotes xmlns:wpc="http://schemas.microsoft.com/office/word/2010/wordprocessingCanvas" xmlns:cx="http://schemas.microsoft.com/office/drawing/2014/chartex" xmlns:cx1="http://schemas.microsoft.com/office/drawing/2015/9/8/chartex" xmlns:cx2="http://schemas.microsoft.com/office/drawing/2015/10/21/chartex" xmlns:cx3="http://schemas.microsoft.com/office/drawing/2016/5/9/chartex" xmlns:cx4="http://schemas.microsoft.com/office/drawing/2016/5/10/chartex" xmlns:cx5="http://schemas.microsoft.com/office/drawing/2016/5/11/chartex" xmlns:cx6="http://schemas.microsoft.com/office/drawing/2016/5/12/chartex" xmlns:cx7="http://schemas.microsoft.com/office/drawing/2016/5/13/chartex" xmlns:cx8="http://schemas.microsoft.com/office/drawing/2016/5/14/chartex" xmlns:mc="http://schemas.openxmlformats.org/markup-compatibility/2006" xmlns:aink="http://schemas.microsoft.com/office/drawing/2016/ink" xmlns:am3d="http://schemas.microsoft.com/office/drawing/2017/model3d" xmlns:o="urn:schemas-microsoft-com:office:office" xmlns:r="http://schemas.openxmlformats.org/officeDocument/2006/relationships" xmlns:m="http://schemas.openxmlformats.org/officeDocument/2006/math" xmlns:v="urn:schemas-microsoft-com:vml" xmlns:wp14="http://schemas.microsoft.com/office/word/2010/wordprocessingDrawing" xmlns:wp="http://schemas.openxmlformats.org/drawingml/2006/wordprocessingDrawing" xmlns:w10="urn:schemas-microsoft-com:office:word" xmlns:w="http://schemas.openxmlformats.org/wordprocessingml/2006/main" xmlns:w14="http://schemas.microsoft.com/office/word/2010/wordml" xmlns:w15="http://schemas.microsoft.com/office/word/2012/wordml" xmlns:w16cid="http://schemas.microsoft.com/office/word/2016/wordml/cid" xmlns:w16se="http://schemas.microsoft.com/office/word/2015/wordml/symex" xmlns:wpg="http://schemas.microsoft.com/office/word/2010/wordprocessingGroup" xmlns:wpi="http://schemas.microsoft.com/office/word/2010/wordprocessingInk" xmlns:wne="http://schemas.microsoft.com/office/word/2006/wordml" xmlns:wps="http://schemas.microsoft.com/office/word/2010/wordprocessingShape" mc:Ignorable="w14 w15 w16se w16cid wp14">
   <w:footnote w:type="separator" w:id="-1">
     <w:p>
       <w:pPr>
@@ -1115,7 +1118,7 @@
 </file>
 
 <file path=word/header1.xml><?xml version="1.0" encoding="utf-8"?>
-<w:hdr xmlns:wpc="http://schemas.microsoft.com/office/word/2010/wordprocessingCanvas" xmlns:mo="http://schemas.microsoft.com/office/mac/office/2008/main" xmlns:mc="http://schemas.openxmlformats.org/markup-compatibility/2006" xmlns:mv="urn:schemas-microsoft-com:mac:vml" xmlns:o="urn:schemas-microsoft-com:office:office" xmlns:r="http://schemas.openxmlformats.org/officeDocument/2006/relationships" xmlns:m="http://schemas.openxmlformats.org/officeDocument/2006/math" xmlns:v="urn:schemas-microsoft-com:vml" xmlns:wp14="http://schemas.microsoft.com/office/word/2010/wordprocessingDrawing" xmlns:wp="http://schemas.openxmlformats.org/drawingml/2006/wordprocessingDrawing" xmlns:w10="urn:schemas-microsoft-com:office:word" xmlns:w="http://schemas.openxmlformats.org/wordprocessingml/2006/main" xmlns:w14="http://schemas.microsoft.com/office/word/2010/wordml" xmlns:w15="http://schemas.microsoft.com/office/word/2012/wordml" xmlns:wpg="http://schemas.microsoft.com/office/word/2010/wordprocessingGroup" xmlns:wpi="http://schemas.microsoft.com/office/word/2010/wordprocessingInk" xmlns:wne="http://schemas.microsoft.com/office/word/2006/wordml" xmlns:wps="http://schemas.microsoft.com/office/word/2010/wordprocessingShape" mc:Ignorable="w14 w15 wp14">
+<w:hdr xmlns:wpc="http://schemas.microsoft.com/office/word/2010/wordprocessingCanvas" xmlns:cx="http://schemas.microsoft.com/office/drawing/2014/chartex" xmlns:cx1="http://schemas.microsoft.com/office/drawing/2015/9/8/chartex" xmlns:cx2="http://schemas.microsoft.com/office/drawing/2015/10/21/chartex" xmlns:cx3="http://schemas.microsoft.com/office/drawing/2016/5/9/chartex" xmlns:cx4="http://schemas.microsoft.com/office/drawing/2016/5/10/chartex" xmlns:cx5="http://schemas.microsoft.com/office/drawing/2016/5/11/chartex" xmlns:cx6="http://schemas.microsoft.com/office/drawing/2016/5/12/chartex" xmlns:cx7="http://schemas.microsoft.com/office/drawing/2016/5/13/chartex" xmlns:cx8="http://schemas.microsoft.com/office/drawing/2016/5/14/chartex" xmlns:mc="http://schemas.openxmlformats.org/markup-compatibility/2006" xmlns:aink="http://schemas.microsoft.com/office/drawing/2016/ink" xmlns:am3d="http://schemas.microsoft.com/office/drawing/2017/model3d" xmlns:o="urn:schemas-microsoft-com:office:office" xmlns:r="http://schemas.openxmlformats.org/officeDocument/2006/relationships" xmlns:m="http://schemas.openxmlformats.org/officeDocument/2006/math" xmlns:v="urn:schemas-microsoft-com:vml" xmlns:wp14="http://schemas.microsoft.com/office/word/2010/wordprocessingDrawing" xmlns:wp="http://schemas.openxmlformats.org/drawingml/2006/wordprocessingDrawing" xmlns:w10="urn:schemas-microsoft-com:office:word" xmlns:w="http://schemas.openxmlformats.org/wordprocessingml/2006/main" xmlns:w14="http://schemas.microsoft.com/office/word/2010/wordml" xmlns:w15="http://schemas.microsoft.com/office/word/2012/wordml" xmlns:w16cid="http://schemas.microsoft.com/office/word/2016/wordml/cid" xmlns:w16se="http://schemas.microsoft.com/office/word/2015/wordml/symex" xmlns:wpg="http://schemas.microsoft.com/office/word/2010/wordprocessingGroup" xmlns:wpi="http://schemas.microsoft.com/office/word/2010/wordprocessingInk" xmlns:wne="http://schemas.microsoft.com/office/word/2006/wordml" xmlns:wps="http://schemas.microsoft.com/office/word/2010/wordprocessingShape" mc:Ignorable="w14 w15 w16se w16cid wp14">
   <w:p>
     <w:pPr>
       <w:pStyle w:val="Header"/>
@@ -1134,7 +1137,7 @@
         <w:sz w:val="32"/>
         <w:szCs w:val="32"/>
       </w:rPr>
-      <w:t>7</w:t>
+      <w:t>8</w:t>
     </w:r>
     <w:r>
       <w:rPr>
@@ -1190,8 +1193,8 @@
 </file>
 
 <file path=word/numbering.xml><?xml version="1.0" encoding="utf-8"?>
-<w:numbering xmlns:wpc="http://schemas.microsoft.com/office/word/2010/wordprocessingCanvas" xmlns:mo="http://schemas.microsoft.com/office/mac/office/2008/main" xmlns:mc="http://schemas.openxmlformats.org/markup-compatibility/2006" xmlns:mv="urn:schemas-microsoft-com:mac:vml" xmlns:o="urn:schemas-microsoft-com:office:office" xmlns:r="http://schemas.openxmlformats.org/officeDocument/2006/relationships" xmlns:m="http://schemas.openxmlformats.org/officeDocument/2006/math" xmlns:v="urn:schemas-microsoft-com:vml" xmlns:wp14="http://schemas.microsoft.com/office/word/2010/wordprocessingDrawing" xmlns:wp="http://schemas.openxmlformats.org/drawingml/2006/wordprocessingDrawing" xmlns:w10="urn:schemas-microsoft-com:office:word" xmlns:w="http://schemas.openxmlformats.org/wordprocessingml/2006/main" xmlns:w14="http://schemas.microsoft.com/office/word/2010/wordml" xmlns:w15="http://schemas.microsoft.com/office/word/2012/wordml" xmlns:wpg="http://schemas.microsoft.com/office/word/2010/wordprocessingGroup" xmlns:wpi="http://schemas.microsoft.com/office/word/2010/wordprocessingInk" xmlns:wne="http://schemas.microsoft.com/office/word/2006/wordml" xmlns:wps="http://schemas.microsoft.com/office/word/2010/wordprocessingShape" mc:Ignorable="w14 w15 wp14">
-  <w:abstractNum w:abstractNumId="0">
+<w:numbering xmlns:wpc="http://schemas.microsoft.com/office/word/2010/wordprocessingCanvas" xmlns:cx="http://schemas.microsoft.com/office/drawing/2014/chartex" xmlns:cx1="http://schemas.microsoft.com/office/drawing/2015/9/8/chartex" xmlns:cx2="http://schemas.microsoft.com/office/drawing/2015/10/21/chartex" xmlns:cx3="http://schemas.microsoft.com/office/drawing/2016/5/9/chartex" xmlns:cx4="http://schemas.microsoft.com/office/drawing/2016/5/10/chartex" xmlns:cx5="http://schemas.microsoft.com/office/drawing/2016/5/11/chartex" xmlns:cx6="http://schemas.microsoft.com/office/drawing/2016/5/12/chartex" xmlns:cx7="http://schemas.microsoft.com/office/drawing/2016/5/13/chartex" xmlns:cx8="http://schemas.microsoft.com/office/drawing/2016/5/14/chartex" xmlns:mc="http://schemas.openxmlformats.org/markup-compatibility/2006" xmlns:aink="http://schemas.microsoft.com/office/drawing/2016/ink" xmlns:am3d="http://schemas.microsoft.com/office/drawing/2017/model3d" xmlns:o="urn:schemas-microsoft-com:office:office" xmlns:r="http://schemas.openxmlformats.org/officeDocument/2006/relationships" xmlns:m="http://schemas.openxmlformats.org/officeDocument/2006/math" xmlns:v="urn:schemas-microsoft-com:vml" xmlns:wp14="http://schemas.microsoft.com/office/word/2010/wordprocessingDrawing" xmlns:wp="http://schemas.openxmlformats.org/drawingml/2006/wordprocessingDrawing" xmlns:w10="urn:schemas-microsoft-com:office:word" xmlns:w="http://schemas.openxmlformats.org/wordprocessingml/2006/main" xmlns:w14="http://schemas.microsoft.com/office/word/2010/wordml" xmlns:w15="http://schemas.microsoft.com/office/word/2012/wordml" xmlns:w16cid="http://schemas.microsoft.com/office/word/2016/wordml/cid" xmlns:w16se="http://schemas.microsoft.com/office/word/2015/wordml/symex" xmlns:wpg="http://schemas.microsoft.com/office/word/2010/wordprocessingGroup" xmlns:wpi="http://schemas.microsoft.com/office/word/2010/wordprocessingInk" xmlns:wne="http://schemas.microsoft.com/office/word/2006/wordml" xmlns:wps="http://schemas.microsoft.com/office/word/2010/wordprocessingShape" mc:Ignorable="w14 w15 w16se w16cid wp14">
+  <w:abstractNum w:abstractNumId="0" w15:restartNumberingAfterBreak="0">
     <w:nsid w:val="FFFFFF1D"/>
     <w:multiLevelType w:val="multilevel"/>
     <w:tmpl w:val="2724EB32"/>
@@ -1331,7 +1334,7 @@
       </w:rPr>
     </w:lvl>
   </w:abstractNum>
-  <w:abstractNum w:abstractNumId="1">
+  <w:abstractNum w:abstractNumId="1" w15:restartNumberingAfterBreak="0">
     <w:nsid w:val="0BCA725C"/>
     <w:multiLevelType w:val="hybridMultilevel"/>
     <w:tmpl w:val="06786C7C"/>
@@ -1444,7 +1447,7 @@
       </w:rPr>
     </w:lvl>
   </w:abstractNum>
-  <w:abstractNum w:abstractNumId="2">
+  <w:abstractNum w:abstractNumId="2" w15:restartNumberingAfterBreak="0">
     <w:nsid w:val="3549028F"/>
     <w:multiLevelType w:val="hybridMultilevel"/>
     <w:tmpl w:val="9F9E1DD0"/>
@@ -1557,7 +1560,7 @@
       </w:rPr>
     </w:lvl>
   </w:abstractNum>
-  <w:abstractNum w:abstractNumId="3">
+  <w:abstractNum w:abstractNumId="3" w15:restartNumberingAfterBreak="0">
     <w:nsid w:val="4750020B"/>
     <w:multiLevelType w:val="hybridMultilevel"/>
     <w:tmpl w:val="60A65B9A"/>
@@ -1670,7 +1673,7 @@
       </w:rPr>
     </w:lvl>
   </w:abstractNum>
-  <w:abstractNum w:abstractNumId="4">
+  <w:abstractNum w:abstractNumId="4" w15:restartNumberingAfterBreak="0">
     <w:nsid w:val="503B21CE"/>
     <w:multiLevelType w:val="hybridMultilevel"/>
     <w:tmpl w:val="37900298"/>
@@ -1783,7 +1786,7 @@
       </w:rPr>
     </w:lvl>
   </w:abstractNum>
-  <w:abstractNum w:abstractNumId="5">
+  <w:abstractNum w:abstractNumId="5" w15:restartNumberingAfterBreak="0">
     <w:nsid w:val="51F15D75"/>
     <w:multiLevelType w:val="hybridMultilevel"/>
     <w:tmpl w:val="806065A2"/>
@@ -1872,7 +1875,7 @@
       </w:pPr>
     </w:lvl>
   </w:abstractNum>
-  <w:abstractNum w:abstractNumId="6">
+  <w:abstractNum w:abstractNumId="6" w15:restartNumberingAfterBreak="0">
     <w:nsid w:val="52C05723"/>
     <w:multiLevelType w:val="hybridMultilevel"/>
     <w:tmpl w:val="30BCE2D4"/>
@@ -1985,7 +1988,7 @@
       </w:rPr>
     </w:lvl>
   </w:abstractNum>
-  <w:abstractNum w:abstractNumId="7">
+  <w:abstractNum w:abstractNumId="7" w15:restartNumberingAfterBreak="0">
     <w:nsid w:val="595858D7"/>
     <w:multiLevelType w:val="hybridMultilevel"/>
     <w:tmpl w:val="FA60D374"/>
@@ -2074,7 +2077,7 @@
       </w:pPr>
     </w:lvl>
   </w:abstractNum>
-  <w:abstractNum w:abstractNumId="8">
+  <w:abstractNum w:abstractNumId="8" w15:restartNumberingAfterBreak="0">
     <w:nsid w:val="5D472AFE"/>
     <w:multiLevelType w:val="hybridMultilevel"/>
     <w:tmpl w:val="8EA85440"/>
@@ -2187,7 +2190,7 @@
       </w:rPr>
     </w:lvl>
   </w:abstractNum>
-  <w:abstractNum w:abstractNumId="9">
+  <w:abstractNum w:abstractNumId="9" w15:restartNumberingAfterBreak="0">
     <w:nsid w:val="6BC22F9E"/>
     <w:multiLevelType w:val="hybridMultilevel"/>
     <w:tmpl w:val="FDFA278C"/>
@@ -2300,7 +2303,7 @@
       </w:rPr>
     </w:lvl>
   </w:abstractNum>
-  <w:abstractNum w:abstractNumId="10">
+  <w:abstractNum w:abstractNumId="10" w15:restartNumberingAfterBreak="0">
     <w:nsid w:val="721133BF"/>
     <w:multiLevelType w:val="multilevel"/>
     <w:tmpl w:val="B48C0810"/>
@@ -2413,7 +2416,7 @@
       </w:pPr>
     </w:lvl>
   </w:abstractNum>
-  <w:abstractNum w:abstractNumId="11">
+  <w:abstractNum w:abstractNumId="11" w15:restartNumberingAfterBreak="0">
     <w:nsid w:val="736F33C3"/>
     <w:multiLevelType w:val="multilevel"/>
     <w:tmpl w:val="E6BAED88"/>
@@ -2530,7 +2533,7 @@
       </w:pPr>
     </w:lvl>
   </w:abstractNum>
-  <w:abstractNum w:abstractNumId="12">
+  <w:abstractNum w:abstractNumId="12" w15:restartNumberingAfterBreak="0">
     <w:nsid w:val="7B0D6C3D"/>
     <w:multiLevelType w:val="hybridMultilevel"/>
     <w:tmpl w:val="8314363A"/>
@@ -2659,7 +2662,7 @@
 </file>
 
 <file path=word/styles.xml><?xml version="1.0" encoding="utf-8"?>
-<w:styles xmlns:mc="http://schemas.openxmlformats.org/markup-compatibility/2006" xmlns:r="http://schemas.openxmlformats.org/officeDocument/2006/relationships" xmlns:w="http://schemas.openxmlformats.org/wordprocessingml/2006/main" xmlns:w14="http://schemas.microsoft.com/office/word/2010/wordml" xmlns:w15="http://schemas.microsoft.com/office/word/2012/wordml" mc:Ignorable="w14 w15">
+<w:styles xmlns:mc="http://schemas.openxmlformats.org/markup-compatibility/2006" xmlns:r="http://schemas.openxmlformats.org/officeDocument/2006/relationships" xmlns:w="http://schemas.openxmlformats.org/wordprocessingml/2006/main" xmlns:w14="http://schemas.microsoft.com/office/word/2010/wordml" xmlns:w15="http://schemas.microsoft.com/office/word/2012/wordml" xmlns:w16cid="http://schemas.microsoft.com/office/word/2016/wordml/cid" xmlns:w16se="http://schemas.microsoft.com/office/word/2015/wordml/symex" mc:Ignorable="w14 w15 w16se w16cid">
   <w:docDefaults>
     <w:rPrDefault>
       <w:rPr>
@@ -2669,7 +2672,7 @@
     </w:rPrDefault>
     <w:pPrDefault/>
   </w:docDefaults>
-  <w:latentStyles w:defLockedState="0" w:defUIPriority="99" w:defSemiHidden="0" w:defUnhideWhenUsed="0" w:defQFormat="0" w:count="382">
+  <w:latentStyles w:defLockedState="0" w:defUIPriority="99" w:defSemiHidden="0" w:defUnhideWhenUsed="0" w:defQFormat="0" w:count="375">
     <w:lsdException w:name="Normal" w:uiPriority="0" w:qFormat="1"/>
     <w:lsdException w:name="heading 1" w:uiPriority="9" w:qFormat="1"/>
     <w:lsdException w:name="heading 2" w:semiHidden="1" w:uiPriority="9" w:unhideWhenUsed="1" w:qFormat="1"/>

</xml_diff>